<commit_message>
Pathway table update 3
</commit_message>
<xml_diff>
--- a/theory/misc/pathway/path_prob_cross_over_figure/data4/path_table_paper_index.docx
+++ b/theory/misc/pathway/path_prob_cross_over_figure/data4/path_table_paper_index.docx
@@ -33,46 +33,49 @@
             <w:hideMark/>
           </w:tcPr>
           <w:p>
+            <w:r>
+              <w:t>RH</w:t>
+            </w:r>
+            <m:oMath>
+              <m:box>
+                <m:boxPr>
+                  <m:opEmu m:val="1"/>
+                  <m:ctrlPr>
+                    <w:rPr>
+                      <w:rFonts w:ascii="Cambria Math" w:hAnsi="Cambria Math"/>
+                      <w:i/>
+                    </w:rPr>
+                  </m:ctrlPr>
+                </m:boxPr>
+                <m:e>
+                  <m:groupChr>
+                    <m:groupChrPr>
+                      <m:chr m:val="→"/>
+                      <m:vertJc m:val="bot"/>
+                      <m:ctrlPr>
+                        <w:rPr>
+                          <w:rFonts w:ascii="Cambria Math" w:hAnsi="Cambria Math"/>
+                          <w:i/>
+                        </w:rPr>
+                      </m:ctrlPr>
+                    </m:groupChrPr>
+                    <m:e>
+                      <m:r>
+                        <w:rPr>
+                          <w:rFonts w:ascii="Cambria Math" w:hAnsi="Cambria Math"/>
+                        </w:rPr>
+                        <m:t>R4</m:t>
+                      </m:r>
+                    </m:e>
+                  </m:groupChr>
+                </m:e>
+              </m:box>
+            </m:oMath>
+            <w:r>
+              <w:t xml:space="preserve"> </w:t>
+            </w:r>
             <w:bookmarkStart w:id="0" w:name="_GoBack"/>
-            <w:r>
-              <w:t>RH</w:t>
-            </w:r>
             <w:bookmarkEnd w:id="0"/>
-            <m:oMath>
-              <m:box>
-                <m:boxPr>
-                  <m:opEmu m:val="1"/>
-                  <m:ctrlPr>
-                    <w:rPr>
-                      <w:rFonts w:ascii="Cambria Math" w:hAnsi="Cambria Math"/>
-                      <w:i/>
-                    </w:rPr>
-                  </m:ctrlPr>
-                </m:boxPr>
-                <m:e>
-                  <m:groupChr>
-                    <m:groupChrPr>
-                      <m:chr m:val="→"/>
-                      <m:vertJc m:val="bot"/>
-                      <m:ctrlPr>
-                        <w:rPr>
-                          <w:rFonts w:ascii="Cambria Math" w:hAnsi="Cambria Math"/>
-                          <w:i/>
-                        </w:rPr>
-                      </m:ctrlPr>
-                    </m:groupChrPr>
-                    <m:e>
-                      <m:r>
-                        <w:rPr>
-                          <w:rFonts w:ascii="Cambria Math" w:hAnsi="Cambria Math"/>
-                        </w:rPr>
-                        <m:t>R4</m:t>
-                      </m:r>
-                    </m:e>
-                  </m:groupChr>
-                </m:e>
-              </m:box>
-            </m:oMath>
             <w:r>
               <w:t>iR</w:t>
             </w:r>

</xml_diff>